<commit_message>
Update AIS_Final_Report by Richa Padhi and Theertha Bharathan.docx
</commit_message>
<xml_diff>
--- a/Documentation/AIS_Final_Report by Richa Padhi and Theertha Bharathan.docx
+++ b/Documentation/AIS_Final_Report by Richa Padhi and Theertha Bharathan.docx
@@ -975,17 +975,16 @@
           <w:color w:val="000000" w:themeColor="text1"/>
           <w:szCs w:val="20"/>
         </w:rPr>
-        <w:t xml:space="preserve"> </w:t>
-      </w:r>
-      <w:r>
-        <w:rPr>
-          <w:rFonts w:cs="Times New Roman"/>
+        <w:t xml:space="preserve">This study introduces a novel approach to enhance echo detection reliability in ultrasonic sensing systems through the integration of machine learning algorithms. </w:t>
+      </w:r>
+      <w:r>
+        <w:rPr>
           <w:b/>
           <w:bCs/>
           <w:color w:val="000000" w:themeColor="text1"/>
           <w:szCs w:val="20"/>
         </w:rPr>
-        <w:t xml:space="preserve">This study introduces a novel approach to enhance echo detection reliability in ultrasonic sensing systems through the integration of machine learning algorithms. </w:t>
+        <w:t>This report delves into an experimental study that leverages the capabilities of ultrasonic sensors, specifically the Red Pitaya STEM Lab board and the Ultrasonic Sensor SRF02, to discern the position of the first echo in ultrasonic wave interactions with various objects.</w:t>
       </w:r>
       <w:r>
         <w:rPr>
@@ -994,16 +993,17 @@
           <w:color w:val="000000" w:themeColor="text1"/>
           <w:szCs w:val="20"/>
         </w:rPr>
-        <w:t>This report delves into an experimental study that leverages the capabilities of ultrasonic sensors, specifically the Red Pitaya STEM Lab board and the Ultrasonic Sensor SRF02, to discern the position of the first echo in ultrasonic wave interactions with various objects.</w:t>
-      </w:r>
-      <w:r>
-        <w:rPr>
+        <w:t xml:space="preserve"> </w:t>
+      </w:r>
+      <w:r>
+        <w:rPr>
+          <w:rFonts w:cs="Times New Roman"/>
           <w:b/>
           <w:bCs/>
           <w:color w:val="000000" w:themeColor="text1"/>
           <w:szCs w:val="20"/>
         </w:rPr>
-        <w:t xml:space="preserve"> </w:t>
+        <w:t>The research employs a multifaceted signal analysis methodology, integrating</w:t>
       </w:r>
       <w:r>
         <w:rPr>
@@ -1013,7 +1013,7 @@
           <w:color w:val="000000" w:themeColor="text1"/>
           <w:szCs w:val="20"/>
         </w:rPr>
-        <w:t>The research employs a multifaceted signal analysis methodology, integrating</w:t>
+        <w:t xml:space="preserve"> </w:t>
       </w:r>
       <w:r>
         <w:rPr>
@@ -1023,7 +1023,7 @@
           <w:color w:val="000000" w:themeColor="text1"/>
           <w:szCs w:val="20"/>
         </w:rPr>
-        <w:t xml:space="preserve"> </w:t>
+        <w:t>Ultrasonic Sensors (FIUS) for surface characterization, alongside advanced signal processing techniques such as FFT and the Hilbert Transform. The core of the analysis involves a comparative evaluation of machine learning models—Convolutional Neural Networks (CNN), Random Forest, and XGBoost—trained on ultrasonic signal data to classify object types and measure distances accurately.</w:t>
       </w:r>
       <w:r>
         <w:rPr>
@@ -1033,7 +1033,7 @@
           <w:color w:val="000000" w:themeColor="text1"/>
           <w:szCs w:val="20"/>
         </w:rPr>
-        <w:t>Ultrasonic Sensors (FIUS) for surface characterization, alongside advanced signal processing techniques such as FFT and the Hilbert Transform. The core of the analysis involves a comparative evaluation of machine learning models—Convolutional Neural Networks (CNN), Random Forest, and XGBoost—trained on ultrasonic signal data to classify object types and measure distances accurately.</w:t>
+        <w:t xml:space="preserve"> </w:t>
       </w:r>
       <w:r>
         <w:rPr>
@@ -1043,29 +1043,7 @@
           <w:color w:val="000000" w:themeColor="text1"/>
           <w:szCs w:val="20"/>
         </w:rPr>
-        <w:t xml:space="preserve"> </w:t>
-      </w:r>
-      <w:proofErr w:type="gramStart"/>
-      <w:r>
-        <w:rPr>
-          <w:rFonts w:cs="Times New Roman"/>
-          <w:b/>
-          <w:bCs/>
-          <w:color w:val="000000" w:themeColor="text1"/>
-          <w:szCs w:val="20"/>
-        </w:rPr>
-        <w:t>Additionally</w:t>
-      </w:r>
-      <w:proofErr w:type="gramEnd"/>
-      <w:r>
-        <w:rPr>
-          <w:rFonts w:cs="Times New Roman"/>
-          <w:b/>
-          <w:bCs/>
-          <w:color w:val="000000" w:themeColor="text1"/>
-          <w:szCs w:val="20"/>
-        </w:rPr>
-        <w:t xml:space="preserve">, enhancements to the ultrasonic measurement system are outlined, focusing on decision speed, accuracy, and usability improvements through optimized algorithms, advanced signal processing, and GUI development. </w:t>
+        <w:t xml:space="preserve">Additionally, enhancements to the ultrasonic measurement system are outlined, focusing on decision speed, accuracy, and usability improvements through optimized algorithms, advanced signal processing, and GUI development. </w:t>
       </w:r>
       <w:r>
         <w:rPr>
@@ -1847,23 +1825,7 @@
           <w:rFonts w:cs="Times New Roman"/>
           <w:szCs w:val="20"/>
         </w:rPr>
-        <w:t xml:space="preserve"> and plastic), part of the wave is </w:t>
-      </w:r>
-      <w:proofErr w:type="gramStart"/>
-      <w:r>
-        <w:rPr>
-          <w:rFonts w:cs="Times New Roman"/>
-          <w:szCs w:val="20"/>
-        </w:rPr>
-        <w:t>reflected back</w:t>
-      </w:r>
-      <w:proofErr w:type="gramEnd"/>
-      <w:r>
-        <w:rPr>
-          <w:rFonts w:cs="Times New Roman"/>
-          <w:szCs w:val="20"/>
-        </w:rPr>
-        <w:t xml:space="preserve"> while the rest continues to penetrate deeper into the material. By analysing the </w:t>
+        <w:t xml:space="preserve"> and plastic), part of the wave is reflected back while the rest continues to penetrate deeper into the material. By analysing the </w:t>
       </w:r>
       <w:r>
         <w:rPr>
@@ -2013,30 +1975,14 @@
           <w:rFonts w:cs="Times New Roman"/>
           <w:szCs w:val="20"/>
         </w:rPr>
-        <w:t xml:space="preserve">When an ultrasound wave encounters a boundary between two materials with different acoustic impedances (the product of density and sound velocity), part of the wave is </w:t>
-      </w:r>
-      <w:proofErr w:type="gramStart"/>
-      <w:r>
-        <w:rPr>
-          <w:rFonts w:cs="Times New Roman"/>
-          <w:szCs w:val="20"/>
-        </w:rPr>
-        <w:t xml:space="preserve">reflected </w:t>
-      </w:r>
-      <w:r>
-        <w:rPr>
-          <w:rFonts w:cs="Times New Roman"/>
-          <w:szCs w:val="20"/>
-        </w:rPr>
-        <w:t>back</w:t>
-      </w:r>
-      <w:proofErr w:type="gramEnd"/>
-      <w:r>
-        <w:rPr>
-          <w:rFonts w:cs="Times New Roman"/>
-          <w:szCs w:val="20"/>
-        </w:rPr>
-        <w:t>,</w:t>
+        <w:t xml:space="preserve">When an ultrasound wave encounters a boundary between two materials with different acoustic impedances (the product of density and sound velocity), part of the wave is reflected </w:t>
+      </w:r>
+      <w:r>
+        <w:rPr>
+          <w:rFonts w:cs="Times New Roman"/>
+          <w:szCs w:val="20"/>
+        </w:rPr>
+        <w:t>back,</w:t>
       </w:r>
       <w:r>
         <w:rPr>
@@ -4462,29 +4408,7 @@
           <w:lang w:val="en-GB"/>
           <w14:ligatures w14:val="none"/>
         </w:rPr>
-        <w:t xml:space="preserve">. Then, make </w:t>
-      </w:r>
-      <w:proofErr w:type="gramStart"/>
-      <w:r>
-        <w:rPr>
-          <w:color w:val="auto"/>
-          <w:sz w:val="20"/>
-          <w:szCs w:val="20"/>
-          <w:lang w:val="en-GB"/>
-          <w14:ligatures w14:val="none"/>
-        </w:rPr>
-        <w:t>all of</w:t>
-      </w:r>
-      <w:proofErr w:type="gramEnd"/>
-      <w:r>
-        <w:rPr>
-          <w:color w:val="auto"/>
-          <w:sz w:val="20"/>
-          <w:szCs w:val="20"/>
-          <w:lang w:val="en-GB"/>
-          <w14:ligatures w14:val="none"/>
-        </w:rPr>
-        <w:t xml:space="preserve"> the FFT elements that correspond to frequency −π &lt; ω &lt;0 to zero. The last step would be performing the Inverse FFT</w:t>
+        <w:t>. Then, make all of the FFT elements that correspond to frequency −π &lt; ω &lt;0 to zero. The last step would be performing the Inverse FFT</w:t>
       </w:r>
       <w:sdt>
         <w:sdtPr>
@@ -4595,7 +4519,7 @@
           <w:lang w:val="en-GB"/>
         </w:rPr>
         <w:drawing>
-          <wp:inline distT="0" distB="0" distL="0" distR="0" wp14:anchorId="728E034E" wp14:editId="5C492190">
+          <wp:inline distT="0" distB="0" distL="0" distR="0" wp14:anchorId="728E034E" wp14:editId="2BE98CFF">
             <wp:extent cx="3108960" cy="2867025"/>
             <wp:effectExtent l="0" t="0" r="0" b="9525"/>
             <wp:docPr id="665717089" name="Picture 1" descr="A diagram of a waveform&#10;&#10;Description automatically generated with medium confidence"/>
@@ -4618,7 +4542,7 @@
                   <pic:spPr>
                     <a:xfrm>
                       <a:off x="0" y="0"/>
-                      <a:ext cx="3110893" cy="2868808"/>
+                      <a:ext cx="3110895" cy="2868809"/>
                     </a:xfrm>
                     <a:prstGeom prst="rect">
                       <a:avLst/>
@@ -4651,18 +4575,8 @@
           <w:szCs w:val="16"/>
           <w:lang w:val="en-GB"/>
         </w:rPr>
-        <w:t xml:space="preserve">Filtering signal using </w:t>
-      </w:r>
-      <w:proofErr w:type="gramStart"/>
-      <w:r>
-        <w:rPr>
-          <w:sz w:val="16"/>
-          <w:szCs w:val="16"/>
-          <w:lang w:val="en-GB"/>
-        </w:rPr>
-        <w:t>FFT</w:t>
-      </w:r>
-      <w:proofErr w:type="gramEnd"/>
+        <w:t>Filtering signal using FFT</w:t>
+      </w:r>
     </w:p>
     <w:p>
       <w:pPr>
@@ -6100,7 +6014,6 @@
         </w:rPr>
         <w:t xml:space="preserve">11. </w:t>
       </w:r>
-      <w:proofErr w:type="gramStart"/>
       <w:r>
         <w:rPr>
           <w:rFonts w:cs="Times New Roman"/>
@@ -6108,17 +6021,7 @@
           <w:iCs/>
           <w:szCs w:val="20"/>
         </w:rPr>
-        <w:t>Post-Processing</w:t>
-      </w:r>
-      <w:proofErr w:type="gramEnd"/>
-      <w:r>
-        <w:rPr>
-          <w:rFonts w:cs="Times New Roman"/>
-          <w:i/>
-          <w:iCs/>
-          <w:szCs w:val="20"/>
-        </w:rPr>
-        <w:t xml:space="preserve"> (if needed):</w:t>
+        <w:t>Post-Processing (if needed):</w:t>
       </w:r>
       <w:r>
         <w:rPr>
@@ -7347,23 +7250,7 @@
           <w:rFonts w:cs="Times New Roman"/>
           <w:szCs w:val="20"/>
         </w:rPr>
-        <w:t xml:space="preserve"> A random forest ensemble model is constructed by combining multiple decision trees. Each tree is trained on a random subset of the training data and features, introducing </w:t>
-      </w:r>
-      <w:proofErr w:type="gramStart"/>
-      <w:r>
-        <w:rPr>
-          <w:rFonts w:cs="Times New Roman"/>
-          <w:szCs w:val="20"/>
-        </w:rPr>
-        <w:t>diversity</w:t>
-      </w:r>
-      <w:proofErr w:type="gramEnd"/>
-      <w:r>
-        <w:rPr>
-          <w:rFonts w:cs="Times New Roman"/>
-          <w:szCs w:val="20"/>
-        </w:rPr>
-        <w:t xml:space="preserve"> and reducing overfitting.</w:t>
+        <w:t xml:space="preserve"> A random forest ensemble model is constructed by combining multiple decision trees. Each tree is trained on a random subset of the training data and features, introducing diversity and reducing overfitting.</w:t>
       </w:r>
     </w:p>
     <w:p>
@@ -7587,8 +7474,8 @@
           <w:szCs w:val="20"/>
         </w:rPr>
         <w:drawing>
-          <wp:inline distT="0" distB="0" distL="0" distR="0" wp14:anchorId="2EEDF63A" wp14:editId="341FD6CE">
-            <wp:extent cx="3238500" cy="3093720"/>
+          <wp:inline distT="0" distB="0" distL="0" distR="0" wp14:anchorId="2EEDF63A" wp14:editId="5DD0109E">
+            <wp:extent cx="3238500" cy="3261360"/>
             <wp:effectExtent l="0" t="0" r="0" b="0"/>
             <wp:docPr id="321002507" name="Picture 2" descr="Random Forest Simple Explanation. Understanding the Random ..."/>
             <wp:cNvGraphicFramePr>
@@ -7619,7 +7506,7 @@
                   <pic:spPr bwMode="auto">
                     <a:xfrm>
                       <a:off x="0" y="0"/>
-                      <a:ext cx="3238500" cy="3093720"/>
+                      <a:ext cx="3238500" cy="3261360"/>
                     </a:xfrm>
                     <a:prstGeom prst="rect">
                       <a:avLst/>
@@ -7806,23 +7693,7 @@
           <w:rFonts w:cs="Times New Roman"/>
           <w:szCs w:val="20"/>
         </w:rPr>
-        <w:t xml:space="preserve"> </w:t>
-      </w:r>
-      <w:proofErr w:type="gramStart"/>
-      <w:r>
-        <w:rPr>
-          <w:rFonts w:cs="Times New Roman"/>
-          <w:szCs w:val="20"/>
-        </w:rPr>
-        <w:t>Similar to</w:t>
-      </w:r>
-      <w:proofErr w:type="gramEnd"/>
-      <w:r>
-        <w:rPr>
-          <w:rFonts w:cs="Times New Roman"/>
-          <w:szCs w:val="20"/>
-        </w:rPr>
-        <w:t xml:space="preserve"> other machine learning models, the dataset is prepared by splitting it into training and testing sets.</w:t>
+        <w:t xml:space="preserve"> Similar to other machine learning models, the dataset is prepared by splitting it into training and testing sets.</w:t>
       </w:r>
     </w:p>
     <w:p>
@@ -8529,8 +8400,8 @@
         </w:rPr>
         <w:lastRenderedPageBreak/>
         <w:drawing>
-          <wp:inline distT="0" distB="0" distL="0" distR="0" wp14:anchorId="5575FF05" wp14:editId="516E0838">
-            <wp:extent cx="3121025" cy="2941320"/>
+          <wp:inline distT="0" distB="0" distL="0" distR="0" wp14:anchorId="5575FF05" wp14:editId="41AE54F4">
+            <wp:extent cx="3121025" cy="3086100"/>
             <wp:effectExtent l="0" t="0" r="3175" b="0"/>
             <wp:docPr id="6" name="Picture 6" descr="A screenshot of a computer&#10;&#10;Description automatically generated"/>
             <wp:cNvGraphicFramePr>
@@ -8552,7 +8423,7 @@
                   <pic:spPr>
                     <a:xfrm>
                       <a:off x="0" y="0"/>
-                      <a:ext cx="3154667" cy="2973025"/>
+                      <a:ext cx="3154667" cy="3119366"/>
                     </a:xfrm>
                     <a:prstGeom prst="rect">
                       <a:avLst/>
@@ -8654,6 +8525,29 @@
         <w:spacing w:line="240" w:lineRule="auto"/>
         <w:jc w:val="both"/>
         <w:rPr>
+          <w:noProof/>
+        </w:rPr>
+      </w:pPr>
+      <w:r>
+        <w:rPr>
+          <w:rFonts w:cs="Times New Roman"/>
+          <w:color w:val="000000" w:themeColor="text1"/>
+          <w:szCs w:val="20"/>
+        </w:rPr>
+        <w:t>Data headers are also exported by the program in addition to ADC data. The length of the data, the classification outcome from the software's current model, or the sampling frequency are just a few examples of the useful information included in data headers. Figure 9 shows a sample data format, and the table below, Table I, provides information on the data headers.</w:t>
+      </w:r>
+      <w:r>
+        <w:rPr>
+          <w:noProof/>
+        </w:rPr>
+        <w:t xml:space="preserve"> </w:t>
+      </w:r>
+    </w:p>
+    <w:p>
+      <w:pPr>
+        <w:spacing w:line="240" w:lineRule="auto"/>
+        <w:jc w:val="both"/>
+        <w:rPr>
           <w:rFonts w:cs="Times New Roman"/>
           <w:color w:val="000000" w:themeColor="text1"/>
           <w:sz w:val="18"/>
@@ -8666,9 +8560,9 @@
           <w:noProof/>
         </w:rPr>
         <w:drawing>
-          <wp:inline distT="0" distB="0" distL="0" distR="0" wp14:anchorId="6DE2719D" wp14:editId="087A2BC8">
-            <wp:extent cx="3088005" cy="2686050"/>
-            <wp:effectExtent l="0" t="0" r="0" b="0"/>
+          <wp:inline distT="0" distB="0" distL="0" distR="0" wp14:anchorId="097C7787" wp14:editId="1882D8B9">
+            <wp:extent cx="3088005" cy="3002280"/>
+            <wp:effectExtent l="0" t="0" r="0" b="7620"/>
             <wp:docPr id="627904131" name="Picture 1" descr="A screen shot of a computer&#10;&#10;Description automatically generated"/>
             <wp:cNvGraphicFramePr>
               <a:graphicFrameLocks xmlns:a="http://schemas.openxmlformats.org/drawingml/2006/main" noChangeAspect="1"/>
@@ -8689,7 +8583,7 @@
                   <pic:spPr>
                     <a:xfrm>
                       <a:off x="0" y="0"/>
-                      <a:ext cx="3089879" cy="2687680"/>
+                      <a:ext cx="3089881" cy="3004104"/>
                     </a:xfrm>
                     <a:prstGeom prst="rect">
                       <a:avLst/>
@@ -8744,58 +8638,6 @@
         </w:rPr>
         <w:t>. Raw measurement data</w:t>
       </w:r>
-    </w:p>
-    <w:p>
-      <w:pPr>
-        <w:spacing w:line="240" w:lineRule="auto"/>
-        <w:jc w:val="both"/>
-        <w:rPr>
-          <w:rFonts w:cs="Times New Roman"/>
-          <w:color w:val="000000" w:themeColor="text1"/>
-          <w:szCs w:val="20"/>
-        </w:rPr>
-      </w:pPr>
-      <w:r>
-        <w:rPr>
-          <w:rFonts w:cs="Times New Roman"/>
-          <w:color w:val="000000" w:themeColor="text1"/>
-          <w:szCs w:val="20"/>
-        </w:rPr>
-        <w:t>Data headers are also exported by the program in addition to ADC data. The length of the data, the classification outcome from the software's current model, or the sampling frequency are just a few examples of the useful information included in data headers. Figure 9 shows a sample data format, and the table below, Table I, provides information on the data headers.</w:t>
-      </w:r>
-    </w:p>
-    <w:p>
-      <w:pPr>
-        <w:spacing w:line="240" w:lineRule="auto"/>
-        <w:jc w:val="both"/>
-        <w:rPr>
-          <w:rFonts w:cs="Times New Roman"/>
-          <w:color w:val="000000" w:themeColor="text1"/>
-          <w:szCs w:val="20"/>
-        </w:rPr>
-      </w:pPr>
-    </w:p>
-    <w:p>
-      <w:pPr>
-        <w:spacing w:line="240" w:lineRule="auto"/>
-        <w:jc w:val="both"/>
-        <w:rPr>
-          <w:rFonts w:cs="Times New Roman"/>
-          <w:color w:val="000000" w:themeColor="text1"/>
-          <w:szCs w:val="20"/>
-        </w:rPr>
-      </w:pPr>
-    </w:p>
-    <w:p>
-      <w:pPr>
-        <w:spacing w:line="240" w:lineRule="auto"/>
-        <w:jc w:val="both"/>
-        <w:rPr>
-          <w:rFonts w:cs="Times New Roman"/>
-          <w:color w:val="000000" w:themeColor="text1"/>
-          <w:szCs w:val="20"/>
-        </w:rPr>
-      </w:pPr>
     </w:p>
     <w:p>
       <w:pPr>
@@ -8926,15 +8768,7 @@
         <w:t xml:space="preserve"> </w:t>
       </w:r>
       <w:r>
-        <w:t xml:space="preserve">Following the precise arrangement of the measurement environment, we extracted FFT measurement data as text files from the Red Pitaya board, which was equipped with an echo-based ultrasonic sensor. This stage involved meticulous calibration to establish baseline conditions for a comprehensive comparative analysis. Our objective was to capture a dataset that reflects a variety of real-world scenarios by varying distances, environmental conditions, and object materials. Hard objects placed at </w:t>
-      </w:r>
-      <w:proofErr w:type="gramStart"/>
-      <w:r>
-        <w:t>a distance of 1m</w:t>
-      </w:r>
-      <w:proofErr w:type="gramEnd"/>
-      <w:r>
-        <w:t xml:space="preserve"> and 50cm. 1,000 Analog-to-Digital Converter (ADC) data points were systematically collected for each type of object. This process was repeated across two experimental runs to ensure data robustness and reliability. The extensive collection of data points was crucial to train our model effectively, allowing it to recognize and adapt to different scenarios.</w:t>
+        <w:t>Following the precise arrangement of the measurement environment, we extracted FFT measurement data as text files from the Red Pitaya board, which was equipped with an echo-based ultrasonic sensor. This stage involved meticulous calibration to establish baseline conditions for a comprehensive comparative analysis. Our objective was to capture a dataset that reflects a variety of real-world scenarios by varying distances, environmental conditions, and object materials. Hard objects placed at a distance of 1m and 50cm. 1,000 Analog-to-Digital Converter (ADC) data points were systematically collected for each type of object. This process was repeated across two experimental runs to ensure data robustness and reliability. The extensive collection of data points was crucial to train our model effectively, allowing it to recognize and adapt to different scenarios.</w:t>
       </w:r>
       <w:bookmarkStart w:id="2" w:name="_Hlk161950242"/>
     </w:p>
@@ -9148,18 +8982,9 @@
           <w:sz w:val="16"/>
           <w:szCs w:val="18"/>
         </w:rPr>
-        <w:t xml:space="preserve">Detection of </w:t>
-      </w:r>
-      <w:proofErr w:type="gramStart"/>
-      <w:r>
-        <w:rPr>
-          <w:sz w:val="16"/>
-          <w:szCs w:val="18"/>
-        </w:rPr>
-        <w:t>soft-object</w:t>
+        <w:t>Detection of soft-object</w:t>
       </w:r>
       <w:bookmarkEnd w:id="2"/>
-      <w:proofErr w:type="gramEnd"/>
     </w:p>
     <w:p>
       <w:pPr>
@@ -9335,15 +9160,7 @@
         </w:rPr>
       </w:pPr>
       <w:r>
-        <w:t xml:space="preserve">The implementation involves a comprehensive process for developing a machine learning model aimed at detecting the position of the first echo in ultrasonic signal data. This model is part of a larger system designed to interpret and analyse ultrasonic signals for various applications, such as non-destructive testing or medical imaging. The methodology encompasses several key stages, including data preprocessing, feature extraction, model creation, training, and prediction. This section focuses on elucidating each </w:t>
-      </w:r>
-      <w:proofErr w:type="gramStart"/>
-      <w:r>
-        <w:t>step in</w:t>
-      </w:r>
-      <w:proofErr w:type="gramEnd"/>
-      <w:r>
-        <w:t xml:space="preserve"> detail, providing a clear understanding of the underlying processes and the rationale behind them.</w:t>
+        <w:t>The implementation involves a comprehensive process for developing a machine learning model aimed at detecting the position of the first echo in ultrasonic signal data. This model is part of a larger system designed to interpret and analyse ultrasonic signals for various applications, such as non-destructive testing or medical imaging. The methodology encompasses several key stages, including data preprocessing, feature extraction, model creation, training, and prediction. This section focuses on elucidating each step in detail, providing a clear understanding of the underlying processes and the rationale behind them.</w:t>
       </w:r>
     </w:p>
     <w:p>
@@ -9467,15 +9284,7 @@
         <w:jc w:val="both"/>
       </w:pPr>
       <w:r>
-        <w:t xml:space="preserve">Once the appropriate window for a peak is identified, the function sets the corresponding element in the label matrix to 1. This indicates that within this </w:t>
-      </w:r>
-      <w:proofErr w:type="gramStart"/>
-      <w:r>
-        <w:t>particular window</w:t>
-      </w:r>
-      <w:proofErr w:type="gramEnd"/>
-      <w:r>
-        <w:t xml:space="preserve"> of the signal, a peak is present. If a window contains no peaks, it remains labelled as 0, indicating the absence of a peak.</w:t>
+        <w:t>Once the appropriate window for a peak is identified, the function sets the corresponding element in the label matrix to 1. This indicates that within this particular window of the signal, a peak is present. If a window contains no peaks, it remains labelled as 0, indicating the absence of a peak.</w:t>
       </w:r>
     </w:p>
     <w:p>
@@ -10248,12 +10057,10 @@
         <w:t>objective="</w:t>
       </w:r>
       <w:proofErr w:type="spellStart"/>
-      <w:proofErr w:type="gramStart"/>
       <w:r>
         <w:t>binary:logistic</w:t>
       </w:r>
       <w:proofErr w:type="spellEnd"/>
-      <w:proofErr w:type="gramEnd"/>
       <w:r>
         <w:t xml:space="preserve">": This specifies that the model is being trained for a binary classification task. The logistic function is used to predict the probability that a given input belongs to the class </w:t>
       </w:r>
@@ -10494,9 +10301,9 @@
           <w:noProof/>
         </w:rPr>
         <w:drawing>
-          <wp:inline distT="0" distB="0" distL="0" distR="0" wp14:anchorId="12CA74DB" wp14:editId="716B5827">
-            <wp:extent cx="3083560" cy="3019425"/>
-            <wp:effectExtent l="0" t="0" r="2540" b="9525"/>
+          <wp:inline distT="0" distB="0" distL="0" distR="0" wp14:anchorId="12CA74DB" wp14:editId="4E4190FC">
+            <wp:extent cx="3083560" cy="3078480"/>
+            <wp:effectExtent l="0" t="0" r="2540" b="7620"/>
             <wp:docPr id="335090538" name="Picture 2" descr="A screenshot of a computer&#10;&#10;Description automatically generated"/>
             <wp:cNvGraphicFramePr>
               <a:graphicFrameLocks xmlns:a="http://schemas.openxmlformats.org/drawingml/2006/main" noChangeAspect="1"/>
@@ -10526,7 +10333,7 @@
                   <pic:spPr bwMode="auto">
                     <a:xfrm>
                       <a:off x="0" y="0"/>
-                      <a:ext cx="3084151" cy="3020004"/>
+                      <a:ext cx="3084154" cy="3079073"/>
                     </a:xfrm>
                     <a:prstGeom prst="rect">
                       <a:avLst/>
@@ -10791,9 +10598,9 @@
           <w:noProof/>
         </w:rPr>
         <w:drawing>
-          <wp:inline distT="0" distB="0" distL="0" distR="0" wp14:anchorId="1E4881E2" wp14:editId="5EAB832E">
-            <wp:extent cx="3085782" cy="2499919"/>
-            <wp:effectExtent l="0" t="0" r="635" b="0"/>
+          <wp:inline distT="0" distB="0" distL="0" distR="0" wp14:anchorId="1E4881E2" wp14:editId="4BF7E6C6">
+            <wp:extent cx="3085092" cy="2514600"/>
+            <wp:effectExtent l="0" t="0" r="1270" b="0"/>
             <wp:docPr id="590359092" name="Picture 3" descr="A screenshot of a computer screen&#10;&#10;Description automatically generated"/>
             <wp:cNvGraphicFramePr>
               <a:graphicFrameLocks xmlns:a="http://schemas.openxmlformats.org/drawingml/2006/main" noChangeAspect="1"/>
@@ -10823,7 +10630,7 @@
                   <pic:spPr bwMode="auto">
                     <a:xfrm>
                       <a:off x="0" y="0"/>
-                      <a:ext cx="3121187" cy="2528602"/>
+                      <a:ext cx="3122247" cy="2544884"/>
                     </a:xfrm>
                     <a:prstGeom prst="rect">
                       <a:avLst/>
@@ -10960,9 +10767,9 @@
           <w:szCs w:val="20"/>
         </w:rPr>
         <w:drawing>
-          <wp:inline distT="0" distB="0" distL="0" distR="0" wp14:anchorId="74D471DF" wp14:editId="747E07EE">
-            <wp:extent cx="3086100" cy="1590675"/>
-            <wp:effectExtent l="0" t="0" r="0" b="9525"/>
+          <wp:inline distT="0" distB="0" distL="0" distR="0" wp14:anchorId="74D471DF" wp14:editId="084AA823">
+            <wp:extent cx="3086100" cy="1805940"/>
+            <wp:effectExtent l="0" t="0" r="0" b="3810"/>
             <wp:docPr id="1719933608" name="Picture 1" descr="A screenshot of a computer&#10;&#10;Description automatically generated"/>
             <wp:cNvGraphicFramePr>
               <a:graphicFrameLocks xmlns:a="http://schemas.openxmlformats.org/drawingml/2006/main" noChangeAspect="1"/>
@@ -10983,7 +10790,7 @@
                   <pic:spPr>
                     <a:xfrm>
                       <a:off x="0" y="0"/>
-                      <a:ext cx="3102380" cy="1599066"/>
+                      <a:ext cx="3102383" cy="1815469"/>
                     </a:xfrm>
                     <a:prstGeom prst="rect">
                       <a:avLst/>
@@ -11307,7 +11114,25 @@
           <w:sz w:val="16"/>
           <w:szCs w:val="16"/>
         </w:rPr>
-        <w:t>Fig.6. Classification report of Random Forest Model</w:t>
+        <w:t>Fig.</w:t>
+      </w:r>
+      <w:r>
+        <w:rPr>
+          <w:rFonts w:cs="Times New Roman"/>
+          <w:color w:val="000000" w:themeColor="text1"/>
+          <w:sz w:val="16"/>
+          <w:szCs w:val="16"/>
+        </w:rPr>
+        <w:t>21</w:t>
+      </w:r>
+      <w:r>
+        <w:rPr>
+          <w:rFonts w:cs="Times New Roman"/>
+          <w:color w:val="000000" w:themeColor="text1"/>
+          <w:sz w:val="16"/>
+          <w:szCs w:val="16"/>
+        </w:rPr>
+        <w:t>. Classification report of Random Forest Model</w:t>
       </w:r>
     </w:p>
     <w:p>
@@ -11331,6 +11156,11 @@
     <w:p>
       <w:pPr>
         <w:jc w:val="both"/>
+      </w:pPr>
+      <w:r>
+        <w:t>XGBoost model has precision, recall, and F1-scores similar to the Random Forest model for the major classes, with a very slight decrease in recall for class 130. The accuracy of the XGBoost model is 0.865 (86.5% correct predictions), which is lower than the CNN and Random Forest models. The weighted average F1-score and recall are correspondingly lower at around 0.88.</w:t>
+      </w:r>
+      <w:r>
         <w:rPr>
           <w:rFonts w:eastAsia="Times New Roman" w:cs="Times New Roman"/>
           <w:noProof/>
@@ -11338,26 +11168,6 @@
           <w:szCs w:val="24"/>
           <w:lang w:eastAsia="en-IN"/>
         </w:rPr>
-      </w:pPr>
-      <w:r>
-        <w:t xml:space="preserve">XGBoost model has precision, recall, and F1-scores </w:t>
-      </w:r>
-      <w:proofErr w:type="gramStart"/>
-      <w:r>
-        <w:t>similar to</w:t>
-      </w:r>
-      <w:proofErr w:type="gramEnd"/>
-      <w:r>
-        <w:t xml:space="preserve"> the Random Forest model for the major classes, with a very slight decrease in recall for class 130. The accuracy of the XGBoost model is 0.865 (86.5% correct predictions), which is lower than the CNN and Random Forest models. The weighted average F1-score and recall are correspondingly lower at around 0.88.</w:t>
-      </w:r>
-      <w:r>
-        <w:rPr>
-          <w:rFonts w:eastAsia="Times New Roman" w:cs="Times New Roman"/>
-          <w:noProof/>
-          <w:sz w:val="24"/>
-          <w:szCs w:val="24"/>
-          <w:lang w:eastAsia="en-IN"/>
-        </w:rPr>
         <w:t xml:space="preserve"> </w:t>
       </w:r>
       <w:r>
@@ -11366,8 +11176,8 @@
           <w:lang w:eastAsia="en-IN"/>
         </w:rPr>
         <w:drawing>
-          <wp:inline distT="0" distB="0" distL="0" distR="0" wp14:anchorId="24F98D46" wp14:editId="14AD73CD">
-            <wp:extent cx="3088640" cy="3128645"/>
+          <wp:inline distT="0" distB="0" distL="0" distR="0" wp14:anchorId="24F98D46" wp14:editId="7E165169">
+            <wp:extent cx="3088640" cy="3162300"/>
             <wp:effectExtent l="0" t="0" r="0" b="0"/>
             <wp:docPr id="1675927925" name="Picture 3" descr="A screenshot of a computer&#10;&#10;Description automatically generated"/>
             <wp:cNvGraphicFramePr>
@@ -11398,7 +11208,7 @@
                   <pic:spPr bwMode="auto">
                     <a:xfrm>
                       <a:off x="0" y="0"/>
-                      <a:ext cx="3092702" cy="3132760"/>
+                      <a:ext cx="3092734" cy="3166492"/>
                     </a:xfrm>
                     <a:prstGeom prst="rect">
                       <a:avLst/>
@@ -11419,17 +11229,252 @@
       <w:pPr>
         <w:jc w:val="center"/>
         <w:rPr>
-          <w:rFonts w:eastAsiaTheme="majorEastAsia" w:cstheme="majorBidi"/>
-        </w:rPr>
-      </w:pPr>
-      <w:r>
-        <w:rPr>
           <w:rFonts w:cs="Times New Roman"/>
           <w:color w:val="000000" w:themeColor="text1"/>
           <w:sz w:val="16"/>
           <w:szCs w:val="16"/>
         </w:rPr>
-        <w:t>Fig.7. Classification report of XGBoost Model</w:t>
+      </w:pPr>
+      <w:r>
+        <w:rPr>
+          <w:rFonts w:cs="Times New Roman"/>
+          <w:color w:val="000000" w:themeColor="text1"/>
+          <w:sz w:val="16"/>
+          <w:szCs w:val="16"/>
+        </w:rPr>
+        <w:t>Fig.</w:t>
+      </w:r>
+      <w:r>
+        <w:rPr>
+          <w:rFonts w:cs="Times New Roman"/>
+          <w:color w:val="000000" w:themeColor="text1"/>
+          <w:sz w:val="16"/>
+          <w:szCs w:val="16"/>
+        </w:rPr>
+        <w:t>22</w:t>
+      </w:r>
+      <w:r>
+        <w:rPr>
+          <w:rFonts w:cs="Times New Roman"/>
+          <w:color w:val="000000" w:themeColor="text1"/>
+          <w:sz w:val="16"/>
+          <w:szCs w:val="16"/>
+        </w:rPr>
+        <w:t>. Classification report of XGBoost Model</w:t>
+      </w:r>
+    </w:p>
+    <w:p>
+      <w:pPr>
+        <w:pStyle w:val="Heading3"/>
+        <w:rPr>
+          <w:i/>
+          <w:iCs/>
+        </w:rPr>
+      </w:pPr>
+      <w:r>
+        <w:rPr>
+          <w:i/>
+          <w:iCs/>
+        </w:rPr>
+        <w:t xml:space="preserve">4. </w:t>
+      </w:r>
+      <w:r>
+        <w:rPr>
+          <w:i/>
+          <w:iCs/>
+        </w:rPr>
+        <w:t>Merging Hard and Soft Objects Data for Enhanced CNN Model Training</w:t>
+      </w:r>
+    </w:p>
+    <w:p>
+      <w:pPr>
+        <w:jc w:val="both"/>
+      </w:pPr>
+      <w:r>
+        <w:br/>
+        <w:t>Based on the evaluation of model performance for object classification, the Convolutional Neural Network (CNN) model emerged as the most effective for classifying hard objects at a distance of 1 meter, with significant accuracy. Encouraged by these results, we extended the application of the CNN model to a combined dataset that includes both hard and soft objects.</w:t>
+      </w:r>
+    </w:p>
+    <w:p>
+      <w:pPr>
+        <w:jc w:val="both"/>
+      </w:pPr>
+      <w:r>
+        <w:t xml:space="preserve">To prepare for this unified training approach, we first merged the ADC data from hard objects placed at 1m with that of soft objects in both standing and sitting positions. Recognizing the potential variances in scale and distribution across the two datasets, we employed a normalization step to standardize the data, ensuring a consistent range and scale. This normalization was achieved using the </w:t>
+      </w:r>
+      <w:proofErr w:type="spellStart"/>
+      <w:r>
+        <w:t>StandardScaler</w:t>
+      </w:r>
+      <w:proofErr w:type="spellEnd"/>
+      <w:r>
+        <w:t>, which was applied to each feature independently, aligning the data distribution to a standard Gaussian distribution with a mean of 0 and a standard deviation of 1.</w:t>
+      </w:r>
+      <w:r>
+        <w:t xml:space="preserve"> </w:t>
+      </w:r>
+      <w:r>
+        <w:t>The training was conducted over 20 epochs with a batch size of 32, incorporating a learning rate scheduler to adapt the learning rate over time for optimal convergence.</w:t>
+      </w:r>
+    </w:p>
+    <w:p>
+      <w:pPr>
+        <w:jc w:val="both"/>
+      </w:pPr>
+      <w:r>
+        <w:t xml:space="preserve">The CNN model's adeptness at classifying ADC data for hard objects positioned at 1 meter was the catalyst for its application to a merged dataset. The unified dataset </w:t>
+      </w:r>
+      <w:r>
+        <w:t xml:space="preserve">comprised 2000 instances each of hard objects, placed at 1 meter and 50 </w:t>
+      </w:r>
+      <w:r>
+        <w:t>centimetres</w:t>
+      </w:r>
+      <w:r>
+        <w:t>, and soft objects, in varying postures of sitting and standing. This approach was underpinned by the hypothesis that the CNN's demonstrated ability to discern distinctive signal processing characteristics would translate to robust performance on a more diverse set of data.</w:t>
+      </w:r>
+    </w:p>
+    <w:p>
+      <w:pPr>
+        <w:jc w:val="both"/>
+      </w:pPr>
+      <w:r>
+        <w:t>The classification report of this merged dataset is depicted in the image provided. It shows an overall accuracy of 63.61%, which reflects the average success rate of the model across all the different classes of objects in the dataset. Notably, this accuracy metric is a testament to the model's generalization ability when confronted with a larger and more complex dataset that blends various object types and distances.</w:t>
+      </w:r>
+    </w:p>
+    <w:p>
+      <w:pPr>
+        <w:jc w:val="both"/>
+      </w:pPr>
+      <w:r>
+        <w:t>Examining the specific details in the classification report, we can observe that certain classes, particularly those corresponding to hard objects, have maintained high precision and recall values similar to the model's previous exclusive analysis of hard objects. The model's capability to discern the nuanced differences between hard and soft objects is evident, despite the overall reduction in accuracy when compared to the individual analyses of hard and soft objects.</w:t>
+      </w:r>
+    </w:p>
+    <w:p>
+      <w:pPr>
+        <w:jc w:val="both"/>
+      </w:pPr>
+      <w:r>
+        <w:t>This nuanced performance is attributed to the inherent challenge in classifying soft objects, which present more complex spectral signatures than hard objects. The varied shapes and materials of soft objects result in a broader spectrum of reflected ultrasonic waves, making classification a more intricate task. Consequently, while the model excels at identifying the more consistent signal patterns from hard objects, it encounters a greater challenge with the variable signatures of soft objects, as reflected by the diverse precision, recall, and F1-score metrics across classes.</w:t>
+      </w:r>
+      <w:r>
+        <w:t xml:space="preserve"> </w:t>
+      </w:r>
+    </w:p>
+    <w:p>
+      <w:pPr>
+        <w:jc w:val="center"/>
+      </w:pPr>
+      <w:r>
+        <w:drawing>
+          <wp:inline distT="0" distB="0" distL="0" distR="0" wp14:anchorId="1007FAAD" wp14:editId="7F9CA50C">
+            <wp:extent cx="2933700" cy="3360420"/>
+            <wp:effectExtent l="0" t="0" r="0" b="0"/>
+            <wp:docPr id="529544205" name="Picture 1" descr="A screenshot of a graph&#10;&#10;Description automatically generated"/>
+            <wp:cNvGraphicFramePr>
+              <a:graphicFrameLocks xmlns:a="http://schemas.openxmlformats.org/drawingml/2006/main" noChangeAspect="1"/>
+            </wp:cNvGraphicFramePr>
+            <a:graphic xmlns:a="http://schemas.openxmlformats.org/drawingml/2006/main">
+              <a:graphicData uri="http://schemas.openxmlformats.org/drawingml/2006/picture">
+                <pic:pic xmlns:pic="http://schemas.openxmlformats.org/drawingml/2006/picture">
+                  <pic:nvPicPr>
+                    <pic:cNvPr id="529544205" name="Picture 1" descr="A screenshot of a graph&#10;&#10;Description automatically generated"/>
+                    <pic:cNvPicPr/>
+                  </pic:nvPicPr>
+                  <pic:blipFill>
+                    <a:blip r:embed="rId34"/>
+                    <a:stretch>
+                      <a:fillRect/>
+                    </a:stretch>
+                  </pic:blipFill>
+                  <pic:spPr>
+                    <a:xfrm>
+                      <a:off x="0" y="0"/>
+                      <a:ext cx="2933958" cy="3360715"/>
+                    </a:xfrm>
+                    <a:prstGeom prst="rect">
+                      <a:avLst/>
+                    </a:prstGeom>
+                  </pic:spPr>
+                </pic:pic>
+              </a:graphicData>
+            </a:graphic>
+          </wp:inline>
+        </w:drawing>
+      </w:r>
+    </w:p>
+    <w:p>
+      <w:pPr>
+        <w:jc w:val="both"/>
+        <w:rPr>
+          <w:rFonts w:cs="Times New Roman"/>
+          <w:color w:val="000000" w:themeColor="text1"/>
+          <w:sz w:val="16"/>
+          <w:szCs w:val="16"/>
+        </w:rPr>
+      </w:pPr>
+      <w:r>
+        <w:rPr>
+          <w:rFonts w:cs="Times New Roman"/>
+          <w:color w:val="000000" w:themeColor="text1"/>
+          <w:sz w:val="16"/>
+          <w:szCs w:val="16"/>
+        </w:rPr>
+        <w:t>Fig.</w:t>
+      </w:r>
+      <w:r>
+        <w:rPr>
+          <w:rFonts w:cs="Times New Roman"/>
+          <w:color w:val="000000" w:themeColor="text1"/>
+          <w:sz w:val="16"/>
+          <w:szCs w:val="16"/>
+        </w:rPr>
+        <w:t>23</w:t>
+      </w:r>
+      <w:r>
+        <w:rPr>
+          <w:rFonts w:cs="Times New Roman"/>
+          <w:color w:val="000000" w:themeColor="text1"/>
+          <w:sz w:val="16"/>
+          <w:szCs w:val="16"/>
+        </w:rPr>
+        <w:t xml:space="preserve">. Classification report of </w:t>
+      </w:r>
+      <w:r>
+        <w:rPr>
+          <w:rFonts w:cs="Times New Roman"/>
+          <w:color w:val="000000" w:themeColor="text1"/>
+          <w:sz w:val="16"/>
+          <w:szCs w:val="16"/>
+        </w:rPr>
+        <w:t>CNN</w:t>
+      </w:r>
+      <w:r>
+        <w:rPr>
+          <w:rFonts w:cs="Times New Roman"/>
+          <w:color w:val="000000" w:themeColor="text1"/>
+          <w:sz w:val="16"/>
+          <w:szCs w:val="16"/>
+        </w:rPr>
+        <w:t xml:space="preserve"> Model</w:t>
+      </w:r>
+      <w:r>
+        <w:rPr>
+          <w:rFonts w:cs="Times New Roman"/>
+          <w:color w:val="000000" w:themeColor="text1"/>
+          <w:sz w:val="16"/>
+          <w:szCs w:val="16"/>
+        </w:rPr>
+        <w:t xml:space="preserve"> combining both hard and objects</w:t>
+      </w:r>
+    </w:p>
+    <w:p>
+      <w:pPr>
+        <w:jc w:val="both"/>
+      </w:pPr>
+      <w:r>
+        <w:lastRenderedPageBreak/>
+        <w:t>The 63.61% accuracy achieved in this expansive classification task, although modest, is indicative of a model that can still reliably distinguish between a wide range of object types in a complex dataset. The balance between precision and recall across classes, as represented by the F1-scores, emphasizes the model's applicative potential, especially in scenarios where differentiation between hard and soft objects is critical.</w:t>
       </w:r>
     </w:p>
     <w:p>
@@ -11501,10 +11546,7 @@
         <w:jc w:val="both"/>
       </w:pPr>
       <w:r>
-        <w:t xml:space="preserve">The aim of this project was to ascertain the position of the first echo from ultrasonic waves, utilizing the Red Pitaya STEMLAB measurement board and an Ultrasonic sensor SRF02. We have found that ultrasonic waves exhibit varied </w:t>
-      </w:r>
-      <w:r>
-        <w:t>behaviour when interacting with different materials, as evidenced by distinct patterns in the reflected signals captured by the sensor. The Red Pitaya board has been instrumental in data collection, allowing us to discern these patterns clearly.</w:t>
+        <w:t>The aim of this project was to ascertain the position of the first echo from ultrasonic waves, utilizing the Red Pitaya STEMLAB measurement board and an Ultrasonic sensor SRF02. We have found that ultrasonic waves exhibit varied behaviour when interacting with different materials, as evidenced by distinct patterns in the reflected signals captured by the sensor. The Red Pitaya board has been instrumental in data collection, allowing us to discern these patterns clearly.</w:t>
       </w:r>
     </w:p>
     <w:p>
@@ -11520,7 +11562,18 @@
         <w:jc w:val="both"/>
       </w:pPr>
       <w:r>
-        <w:t>The comparative analysis of CNN, Random Forest, and XGBoost models on the 1m dataset has provided valuable insights into the strengths and weaknesses of each approach. The CNN model emerged as the top performer, likely due to its ability to harness spatial dependencies within the data—a characteristic that is particularly relevant for signal processing tasks. The Random Forest model also demonstrated commendable accuracy, suggesting that ensemble methods are robust and effective for this class of problems. XGBoost, while slightly trailing, still showed a respectable level of accuracy and remains a competitive option, especially considering its speed and scalability.</w:t>
+        <w:t xml:space="preserve">The comparative analysis of CNN, Random Forest, and XGBoost models on the 1m dataset has provided valuable insights into the strengths and weaknesses of each approach. The CNN model emerged as the top performer, likely due to its ability to harness spatial dependencies within the data—a characteristic that is particularly relevant for signal processing tasks. The Random Forest model also demonstrated commendable accuracy, suggesting that ensemble methods are robust and effective for this class of </w:t>
+      </w:r>
+      <w:r>
+        <w:t>problems. XGBoost, while slightly trailing, still showed a respectable level of accuracy and remains a competitive option, especially considering its speed and scalability.</w:t>
+      </w:r>
+    </w:p>
+    <w:p>
+      <w:pPr>
+        <w:jc w:val="both"/>
+      </w:pPr>
+      <w:r>
+        <w:t>In essence, while the CNN model showcased a high degree of accuracy in classifying hard objects at 1 meter, the expanded application to a mixed dataset demonstrates a respectable level of accuracy, given the increased complexity. This outcome supports the model's use in practical applications, highlighting its strengths and areas for potential refinement to enhance its discriminative capabilities further.</w:t>
       </w:r>
     </w:p>
     <w:p>
@@ -11572,10 +11625,16 @@
           <w:i/>
           <w:iCs/>
         </w:rPr>
-        <w:t>Dataset Expansion:</w:t>
-      </w:r>
-      <w:r>
-        <w:t xml:space="preserve"> Incorporating a more diverse range of signals, including those from hard objects at further distances (e.g., 50 meters) and soft objects in various postures, will enrich the training set and enhance model generalization.</w:t>
+        <w:t>Model Optimization:</w:t>
+      </w:r>
+      <w:r>
+        <w:t xml:space="preserve"> Refining model hyperparameters with advanced </w:t>
+      </w:r>
+      <w:r>
+        <w:t>techniques and</w:t>
+      </w:r>
+      <w:r>
+        <w:t xml:space="preserve"> experimenting with intricate CNN architectures or enhanced ensemble methods, could optimize performance.</w:t>
       </w:r>
     </w:p>
     <w:p>
@@ -11587,16 +11646,10 @@
           <w:i/>
           <w:iCs/>
         </w:rPr>
-        <w:t>Model Optimization:</w:t>
-      </w:r>
-      <w:r>
-        <w:t xml:space="preserve"> Refining model hyperparameters with advanced </w:t>
-      </w:r>
-      <w:r>
-        <w:t>techniques and</w:t>
-      </w:r>
-      <w:r>
-        <w:t xml:space="preserve"> experimenting with intricate CNN architectures or enhanced ensemble methods, could optimize performance.</w:t>
+        <w:t>Feature Engineering:</w:t>
+      </w:r>
+      <w:r>
+        <w:t xml:space="preserve"> Creating sophisticated features to better capture signal characteristics may improve the models' discriminatory power.</w:t>
       </w:r>
     </w:p>
     <w:p>
@@ -11608,10 +11661,10 @@
           <w:i/>
           <w:iCs/>
         </w:rPr>
-        <w:t>Feature Engineering:</w:t>
-      </w:r>
-      <w:r>
-        <w:t xml:space="preserve"> Creating sophisticated features to better capture signal characteristics may improve the models' discriminatory power.</w:t>
+        <w:t>Class Imbalance:</w:t>
+      </w:r>
+      <w:r>
+        <w:t xml:space="preserve"> Techniques like SMOTE or adaptive sampling to counter class imbalance can be crucial in improving underrepresented class predictions.</w:t>
       </w:r>
     </w:p>
     <w:p>
@@ -11623,11 +11676,10 @@
           <w:i/>
           <w:iCs/>
         </w:rPr>
-        <w:lastRenderedPageBreak/>
-        <w:t>Class Imbalance:</w:t>
-      </w:r>
-      <w:r>
-        <w:t xml:space="preserve"> Techniques like SMOTE or adaptive sampling to counter class imbalance can be crucial in improving underrepresented class predictions.</w:t>
+        <w:t>Real-time Processing:</w:t>
+      </w:r>
+      <w:r>
+        <w:t xml:space="preserve"> Modifying models for real-time analysis can be pivotal for applications requiring instant decision-making.</w:t>
       </w:r>
     </w:p>
     <w:p>
@@ -11639,10 +11691,10 @@
           <w:i/>
           <w:iCs/>
         </w:rPr>
-        <w:t>Real-time Processing:</w:t>
-      </w:r>
-      <w:r>
-        <w:t xml:space="preserve"> Modifying models for real-time analysis can be pivotal for applications requiring instant decision-making.</w:t>
+        <w:t>Model Ensemble:</w:t>
+      </w:r>
+      <w:r>
+        <w:t xml:space="preserve"> Leveraging multiple models in an ensemble approach could improve performance by capitalizing on the strengths of individual models.</w:t>
       </w:r>
     </w:p>
     <w:p>
@@ -11654,10 +11706,10 @@
           <w:i/>
           <w:iCs/>
         </w:rPr>
-        <w:t>Model Ensemble:</w:t>
-      </w:r>
-      <w:r>
-        <w:t xml:space="preserve"> Leveraging multiple models in an ensemble approach could improve performance by capitalizing on the strengths of individual models.</w:t>
+        <w:t>Interpretability and Explainability:</w:t>
+      </w:r>
+      <w:r>
+        <w:t xml:space="preserve"> Implementing frameworks to understand model decisions will be critical in scenarios where justification is crucial.</w:t>
       </w:r>
     </w:p>
     <w:p>
@@ -11669,10 +11721,10 @@
           <w:i/>
           <w:iCs/>
         </w:rPr>
-        <w:t>Interpretability and Explainability:</w:t>
-      </w:r>
-      <w:r>
-        <w:t xml:space="preserve"> Implementing frameworks to understand model decisions will be critical in scenarios where justification is crucial.</w:t>
+        <w:t>Transfer Learning:</w:t>
+      </w:r>
+      <w:r>
+        <w:t xml:space="preserve"> Fine-tuning CNNs with transfer learning techniques might yield superior results, especially when pre-trained on extensive datasets.</w:t>
       </w:r>
     </w:p>
     <w:p>
@@ -11684,21 +11736,7 @@
           <w:i/>
           <w:iCs/>
         </w:rPr>
-        <w:t>Transfer Learning:</w:t>
-      </w:r>
-      <w:r>
-        <w:t xml:space="preserve"> Fine-tuning CNNs with transfer learning techniques might yield superior results, especially when pre-trained on extensive datasets.</w:t>
-      </w:r>
-    </w:p>
-    <w:p>
-      <w:pPr>
-        <w:jc w:val="both"/>
-      </w:pPr>
-      <w:r>
-        <w:rPr>
-          <w:i/>
-          <w:iCs/>
-        </w:rPr>
+        <w:lastRenderedPageBreak/>
         <w:t>Hardware Optimization:</w:t>
       </w:r>
       <w:r>
@@ -11762,12 +11800,6 @@
       <w:r>
         <w:t xml:space="preserve">. </w:t>
       </w:r>
-    </w:p>
-    <w:p>
-      <w:pPr>
-        <w:ind w:firstLine="360"/>
-        <w:jc w:val="both"/>
-      </w:pPr>
     </w:p>
     <w:sdt>
       <w:sdtPr>
@@ -11958,13 +11990,7 @@
                       <w:rPr>
                         <w:noProof/>
                       </w:rPr>
-                      <w:t xml:space="preserve">R. C. Luo, S. L. Lee, Y. C. Wen and C. H. Hsu, “Modular ROS Based Autonomous Mobile Industrial </w:t>
-                    </w:r>
-                    <w:r>
-                      <w:rPr>
-                        <w:noProof/>
-                      </w:rPr>
-                      <w:t>Robot System for Automated Intelligent Manufacturing Applications,” 2020 IEEE/ASME International Conference on Advanced Intelligent Mechatronics (AIM), [Online]. Available: doi: 10.1109/AIM43001.2020.9158800..</w:t>
+                      <w:t>R. C. Luo, S. L. Lee, Y. C. Wen and C. H. Hsu, “Modular ROS Based Autonomous Mobile Industrial Robot System for Automated Intelligent Manufacturing Applications,” 2020 IEEE/ASME International Conference on Advanced Intelligent Mechatronics (AIM), [Online]. Available: doi: 10.1109/AIM43001.2020.9158800..</w:t>
                     </w:r>
                   </w:p>
                 </w:tc>
@@ -12184,7 +12210,15 @@
                         <w:iCs/>
                         <w:noProof/>
                       </w:rPr>
-                      <w:t xml:space="preserve">IEEE Transactions on Ultrasonics, Ferroelectrics, and Frequency Control, </w:t>
+                      <w:t xml:space="preserve">IEEE Transactions on </w:t>
+                    </w:r>
+                    <w:r>
+                      <w:rPr>
+                        <w:i/>
+                        <w:iCs/>
+                        <w:noProof/>
+                      </w:rPr>
+                      <w:t xml:space="preserve">Ultrasonics, Ferroelectrics, and Frequency Control, </w:t>
                     </w:r>
                     <w:r>
                       <w:rPr>
@@ -12686,7 +12720,6 @@
                       <w:rPr>
                         <w:noProof/>
                       </w:rPr>
-                      <w:lastRenderedPageBreak/>
                       <w:t xml:space="preserve">[16] </w:t>
                     </w:r>
                   </w:p>
@@ -12987,6 +13020,7 @@
                       <w:rPr>
                         <w:noProof/>
                       </w:rPr>
+                      <w:lastRenderedPageBreak/>
                       <w:t xml:space="preserve">[21] </w:t>
                     </w:r>
                   </w:p>
@@ -13119,8 +13153,8 @@
       </w:sdtContent>
     </w:sdt>
     <w:sectPr>
-      <w:footerReference w:type="default" r:id="rId34"/>
-      <w:footerReference w:type="first" r:id="rId35"/>
+      <w:footerReference w:type="default" r:id="rId35"/>
+      <w:footerReference w:type="first" r:id="rId36"/>
       <w:pgSz w:w="11906" w:h="16838" w:code="9"/>
       <w:pgMar w:top="1077" w:right="907" w:bottom="1440" w:left="907" w:header="709" w:footer="709" w:gutter="0"/>
       <w:cols w:num="2" w:space="363"/>
@@ -16578,6 +16612,155 @@
     </w:lvl>
   </w:abstractNum>
   <w:abstractNum w:abstractNumId="34" w15:restartNumberingAfterBreak="0">
+    <w:nsid w:val="48120D9E"/>
+    <w:multiLevelType w:val="multilevel"/>
+    <w:tmpl w:val="36B4DEC4"/>
+    <w:lvl w:ilvl="0">
+      <w:start w:val="1"/>
+      <w:numFmt w:val="bullet"/>
+      <w:lvlText w:val=""/>
+      <w:lvlJc w:val="left"/>
+      <w:pPr>
+        <w:tabs>
+          <w:tab w:val="num" w:pos="720"/>
+        </w:tabs>
+        <w:ind w:left="720" w:hanging="360"/>
+      </w:pPr>
+      <w:rPr>
+        <w:rFonts w:ascii="Symbol" w:hAnsi="Symbol" w:hint="default"/>
+        <w:sz w:val="20"/>
+      </w:rPr>
+    </w:lvl>
+    <w:lvl w:ilvl="1" w:tentative="1">
+      <w:start w:val="1"/>
+      <w:numFmt w:val="bullet"/>
+      <w:lvlText w:val=""/>
+      <w:lvlJc w:val="left"/>
+      <w:pPr>
+        <w:tabs>
+          <w:tab w:val="num" w:pos="1440"/>
+        </w:tabs>
+        <w:ind w:left="1440" w:hanging="360"/>
+      </w:pPr>
+      <w:rPr>
+        <w:rFonts w:ascii="Symbol" w:hAnsi="Symbol" w:hint="default"/>
+        <w:sz w:val="20"/>
+      </w:rPr>
+    </w:lvl>
+    <w:lvl w:ilvl="2" w:tentative="1">
+      <w:start w:val="1"/>
+      <w:numFmt w:val="bullet"/>
+      <w:lvlText w:val=""/>
+      <w:lvlJc w:val="left"/>
+      <w:pPr>
+        <w:tabs>
+          <w:tab w:val="num" w:pos="2160"/>
+        </w:tabs>
+        <w:ind w:left="2160" w:hanging="360"/>
+      </w:pPr>
+      <w:rPr>
+        <w:rFonts w:ascii="Symbol" w:hAnsi="Symbol" w:hint="default"/>
+        <w:sz w:val="20"/>
+      </w:rPr>
+    </w:lvl>
+    <w:lvl w:ilvl="3" w:tentative="1">
+      <w:start w:val="1"/>
+      <w:numFmt w:val="bullet"/>
+      <w:lvlText w:val=""/>
+      <w:lvlJc w:val="left"/>
+      <w:pPr>
+        <w:tabs>
+          <w:tab w:val="num" w:pos="2880"/>
+        </w:tabs>
+        <w:ind w:left="2880" w:hanging="360"/>
+      </w:pPr>
+      <w:rPr>
+        <w:rFonts w:ascii="Symbol" w:hAnsi="Symbol" w:hint="default"/>
+        <w:sz w:val="20"/>
+      </w:rPr>
+    </w:lvl>
+    <w:lvl w:ilvl="4" w:tentative="1">
+      <w:start w:val="1"/>
+      <w:numFmt w:val="bullet"/>
+      <w:lvlText w:val=""/>
+      <w:lvlJc w:val="left"/>
+      <w:pPr>
+        <w:tabs>
+          <w:tab w:val="num" w:pos="3600"/>
+        </w:tabs>
+        <w:ind w:left="3600" w:hanging="360"/>
+      </w:pPr>
+      <w:rPr>
+        <w:rFonts w:ascii="Symbol" w:hAnsi="Symbol" w:hint="default"/>
+        <w:sz w:val="20"/>
+      </w:rPr>
+    </w:lvl>
+    <w:lvl w:ilvl="5" w:tentative="1">
+      <w:start w:val="1"/>
+      <w:numFmt w:val="bullet"/>
+      <w:lvlText w:val=""/>
+      <w:lvlJc w:val="left"/>
+      <w:pPr>
+        <w:tabs>
+          <w:tab w:val="num" w:pos="4320"/>
+        </w:tabs>
+        <w:ind w:left="4320" w:hanging="360"/>
+      </w:pPr>
+      <w:rPr>
+        <w:rFonts w:ascii="Symbol" w:hAnsi="Symbol" w:hint="default"/>
+        <w:sz w:val="20"/>
+      </w:rPr>
+    </w:lvl>
+    <w:lvl w:ilvl="6" w:tentative="1">
+      <w:start w:val="1"/>
+      <w:numFmt w:val="bullet"/>
+      <w:lvlText w:val=""/>
+      <w:lvlJc w:val="left"/>
+      <w:pPr>
+        <w:tabs>
+          <w:tab w:val="num" w:pos="5040"/>
+        </w:tabs>
+        <w:ind w:left="5040" w:hanging="360"/>
+      </w:pPr>
+      <w:rPr>
+        <w:rFonts w:ascii="Symbol" w:hAnsi="Symbol" w:hint="default"/>
+        <w:sz w:val="20"/>
+      </w:rPr>
+    </w:lvl>
+    <w:lvl w:ilvl="7" w:tentative="1">
+      <w:start w:val="1"/>
+      <w:numFmt w:val="bullet"/>
+      <w:lvlText w:val=""/>
+      <w:lvlJc w:val="left"/>
+      <w:pPr>
+        <w:tabs>
+          <w:tab w:val="num" w:pos="5760"/>
+        </w:tabs>
+        <w:ind w:left="5760" w:hanging="360"/>
+      </w:pPr>
+      <w:rPr>
+        <w:rFonts w:ascii="Symbol" w:hAnsi="Symbol" w:hint="default"/>
+        <w:sz w:val="20"/>
+      </w:rPr>
+    </w:lvl>
+    <w:lvl w:ilvl="8" w:tentative="1">
+      <w:start w:val="1"/>
+      <w:numFmt w:val="bullet"/>
+      <w:lvlText w:val=""/>
+      <w:lvlJc w:val="left"/>
+      <w:pPr>
+        <w:tabs>
+          <w:tab w:val="num" w:pos="6480"/>
+        </w:tabs>
+        <w:ind w:left="6480" w:hanging="360"/>
+      </w:pPr>
+      <w:rPr>
+        <w:rFonts w:ascii="Symbol" w:hAnsi="Symbol" w:hint="default"/>
+        <w:sz w:val="20"/>
+      </w:rPr>
+    </w:lvl>
+  </w:abstractNum>
+  <w:abstractNum w:abstractNumId="35" w15:restartNumberingAfterBreak="0">
     <w:nsid w:val="49091CDF"/>
     <w:multiLevelType w:val="hybridMultilevel"/>
     <w:tmpl w:val="A446A3F8"/>
@@ -16666,7 +16849,7 @@
       </w:pPr>
     </w:lvl>
   </w:abstractNum>
-  <w:abstractNum w:abstractNumId="35" w15:restartNumberingAfterBreak="0">
+  <w:abstractNum w:abstractNumId="36" w15:restartNumberingAfterBreak="0">
     <w:nsid w:val="4AEA498E"/>
     <w:multiLevelType w:val="hybridMultilevel"/>
     <w:tmpl w:val="9A58B286"/>
@@ -16755,7 +16938,7 @@
       </w:pPr>
     </w:lvl>
   </w:abstractNum>
-  <w:abstractNum w:abstractNumId="36" w15:restartNumberingAfterBreak="0">
+  <w:abstractNum w:abstractNumId="37" w15:restartNumberingAfterBreak="0">
     <w:nsid w:val="4E1552CB"/>
     <w:multiLevelType w:val="hybridMultilevel"/>
     <w:tmpl w:val="12603F86"/>
@@ -16844,7 +17027,7 @@
       </w:pPr>
     </w:lvl>
   </w:abstractNum>
-  <w:abstractNum w:abstractNumId="37" w15:restartNumberingAfterBreak="0">
+  <w:abstractNum w:abstractNumId="38" w15:restartNumberingAfterBreak="0">
     <w:nsid w:val="4FEB2C6A"/>
     <w:multiLevelType w:val="hybridMultilevel"/>
     <w:tmpl w:val="3E1E70C4"/>
@@ -16957,7 +17140,7 @@
       </w:rPr>
     </w:lvl>
   </w:abstractNum>
-  <w:abstractNum w:abstractNumId="38" w15:restartNumberingAfterBreak="0">
+  <w:abstractNum w:abstractNumId="39" w15:restartNumberingAfterBreak="0">
     <w:nsid w:val="527C3923"/>
     <w:multiLevelType w:val="hybridMultilevel"/>
     <w:tmpl w:val="13D66BD0"/>
@@ -17046,7 +17229,7 @@
       </w:pPr>
     </w:lvl>
   </w:abstractNum>
-  <w:abstractNum w:abstractNumId="39" w15:restartNumberingAfterBreak="0">
+  <w:abstractNum w:abstractNumId="40" w15:restartNumberingAfterBreak="0">
     <w:nsid w:val="554A45DD"/>
     <w:multiLevelType w:val="multilevel"/>
     <w:tmpl w:val="FD8A42D4"/>
@@ -17162,7 +17345,7 @@
       </w:pPr>
     </w:lvl>
   </w:abstractNum>
-  <w:abstractNum w:abstractNumId="40" w15:restartNumberingAfterBreak="0">
+  <w:abstractNum w:abstractNumId="41" w15:restartNumberingAfterBreak="0">
     <w:nsid w:val="58F56821"/>
     <w:multiLevelType w:val="hybridMultilevel"/>
     <w:tmpl w:val="D906444E"/>
@@ -17251,7 +17434,7 @@
       </w:pPr>
     </w:lvl>
   </w:abstractNum>
-  <w:abstractNum w:abstractNumId="41" w15:restartNumberingAfterBreak="0">
+  <w:abstractNum w:abstractNumId="42" w15:restartNumberingAfterBreak="0">
     <w:nsid w:val="5A386813"/>
     <w:multiLevelType w:val="hybridMultilevel"/>
     <w:tmpl w:val="01848FC6"/>
@@ -17341,7 +17524,7 @@
       </w:pPr>
     </w:lvl>
   </w:abstractNum>
-  <w:abstractNum w:abstractNumId="42" w15:restartNumberingAfterBreak="0">
+  <w:abstractNum w:abstractNumId="43" w15:restartNumberingAfterBreak="0">
     <w:nsid w:val="5DCD3C02"/>
     <w:multiLevelType w:val="hybridMultilevel"/>
     <w:tmpl w:val="01405792"/>
@@ -17430,7 +17613,7 @@
       </w:pPr>
     </w:lvl>
   </w:abstractNum>
-  <w:abstractNum w:abstractNumId="43" w15:restartNumberingAfterBreak="0">
+  <w:abstractNum w:abstractNumId="44" w15:restartNumberingAfterBreak="0">
     <w:nsid w:val="60B95E6E"/>
     <w:multiLevelType w:val="hybridMultilevel"/>
     <w:tmpl w:val="F1F02A1C"/>
@@ -17519,7 +17702,7 @@
       </w:pPr>
     </w:lvl>
   </w:abstractNum>
-  <w:abstractNum w:abstractNumId="44" w15:restartNumberingAfterBreak="0">
+  <w:abstractNum w:abstractNumId="45" w15:restartNumberingAfterBreak="0">
     <w:nsid w:val="62232A56"/>
     <w:multiLevelType w:val="hybridMultilevel"/>
     <w:tmpl w:val="FA042520"/>
@@ -17608,7 +17791,7 @@
       </w:pPr>
     </w:lvl>
   </w:abstractNum>
-  <w:abstractNum w:abstractNumId="45" w15:restartNumberingAfterBreak="0">
+  <w:abstractNum w:abstractNumId="46" w15:restartNumberingAfterBreak="0">
     <w:nsid w:val="62BE5566"/>
     <w:multiLevelType w:val="hybridMultilevel"/>
     <w:tmpl w:val="CF3CBA88"/>
@@ -17721,7 +17904,7 @@
       </w:rPr>
     </w:lvl>
   </w:abstractNum>
-  <w:abstractNum w:abstractNumId="46" w15:restartNumberingAfterBreak="0">
+  <w:abstractNum w:abstractNumId="47" w15:restartNumberingAfterBreak="0">
     <w:nsid w:val="63C66428"/>
     <w:multiLevelType w:val="hybridMultilevel"/>
     <w:tmpl w:val="63146810"/>
@@ -17834,7 +18017,7 @@
       </w:rPr>
     </w:lvl>
   </w:abstractNum>
-  <w:abstractNum w:abstractNumId="47" w15:restartNumberingAfterBreak="0">
+  <w:abstractNum w:abstractNumId="48" w15:restartNumberingAfterBreak="0">
     <w:nsid w:val="65DC7591"/>
     <w:multiLevelType w:val="hybridMultilevel"/>
     <w:tmpl w:val="045236FA"/>
@@ -17923,7 +18106,7 @@
       </w:pPr>
     </w:lvl>
   </w:abstractNum>
-  <w:abstractNum w:abstractNumId="48" w15:restartNumberingAfterBreak="0">
+  <w:abstractNum w:abstractNumId="49" w15:restartNumberingAfterBreak="0">
     <w:nsid w:val="662E44BE"/>
     <w:multiLevelType w:val="hybridMultilevel"/>
     <w:tmpl w:val="30E4EC62"/>
@@ -18012,7 +18195,7 @@
       </w:pPr>
     </w:lvl>
   </w:abstractNum>
-  <w:abstractNum w:abstractNumId="49" w15:restartNumberingAfterBreak="0">
+  <w:abstractNum w:abstractNumId="50" w15:restartNumberingAfterBreak="0">
     <w:nsid w:val="679A4BF3"/>
     <w:multiLevelType w:val="hybridMultilevel"/>
     <w:tmpl w:val="D458E786"/>
@@ -18101,7 +18284,7 @@
       </w:pPr>
     </w:lvl>
   </w:abstractNum>
-  <w:abstractNum w:abstractNumId="50" w15:restartNumberingAfterBreak="0">
+  <w:abstractNum w:abstractNumId="51" w15:restartNumberingAfterBreak="0">
     <w:nsid w:val="69DA0FD9"/>
     <w:multiLevelType w:val="multilevel"/>
     <w:tmpl w:val="6114A840"/>
@@ -18250,7 +18433,7 @@
       </w:rPr>
     </w:lvl>
   </w:abstractNum>
-  <w:abstractNum w:abstractNumId="51" w15:restartNumberingAfterBreak="0">
+  <w:abstractNum w:abstractNumId="52" w15:restartNumberingAfterBreak="0">
     <w:nsid w:val="73653AFF"/>
     <w:multiLevelType w:val="hybridMultilevel"/>
     <w:tmpl w:val="578C1C6C"/>
@@ -18339,7 +18522,7 @@
       </w:pPr>
     </w:lvl>
   </w:abstractNum>
-  <w:abstractNum w:abstractNumId="52" w15:restartNumberingAfterBreak="0">
+  <w:abstractNum w:abstractNumId="53" w15:restartNumberingAfterBreak="0">
     <w:nsid w:val="753658C1"/>
     <w:multiLevelType w:val="hybridMultilevel"/>
     <w:tmpl w:val="A2EE01AC"/>
@@ -18428,7 +18611,7 @@
       </w:pPr>
     </w:lvl>
   </w:abstractNum>
-  <w:abstractNum w:abstractNumId="53" w15:restartNumberingAfterBreak="0">
+  <w:abstractNum w:abstractNumId="54" w15:restartNumberingAfterBreak="0">
     <w:nsid w:val="765D235A"/>
     <w:multiLevelType w:val="hybridMultilevel"/>
     <w:tmpl w:val="491E7A12"/>
@@ -18514,7 +18697,7 @@
       </w:pPr>
     </w:lvl>
   </w:abstractNum>
-  <w:abstractNum w:abstractNumId="54" w15:restartNumberingAfterBreak="0">
+  <w:abstractNum w:abstractNumId="55" w15:restartNumberingAfterBreak="0">
     <w:nsid w:val="766541A4"/>
     <w:multiLevelType w:val="hybridMultilevel"/>
     <w:tmpl w:val="D906444E"/>
@@ -18603,7 +18786,7 @@
       </w:pPr>
     </w:lvl>
   </w:abstractNum>
-  <w:abstractNum w:abstractNumId="55" w15:restartNumberingAfterBreak="0">
+  <w:abstractNum w:abstractNumId="56" w15:restartNumberingAfterBreak="0">
     <w:nsid w:val="7D057D0F"/>
     <w:multiLevelType w:val="hybridMultilevel"/>
     <w:tmpl w:val="D2942030"/>
@@ -18689,7 +18872,7 @@
       </w:pPr>
     </w:lvl>
   </w:abstractNum>
-  <w:abstractNum w:abstractNumId="56" w15:restartNumberingAfterBreak="0">
+  <w:abstractNum w:abstractNumId="57" w15:restartNumberingAfterBreak="0">
     <w:nsid w:val="7F29129A"/>
     <w:multiLevelType w:val="hybridMultilevel"/>
     <w:tmpl w:val="B426B24E"/>
@@ -18791,13 +18974,13 @@
     <w:abstractNumId w:val="3"/>
   </w:num>
   <w:num w:numId="5" w16cid:durableId="635454134">
-    <w:abstractNumId w:val="44"/>
+    <w:abstractNumId w:val="45"/>
   </w:num>
   <w:num w:numId="6" w16cid:durableId="257062308">
-    <w:abstractNumId w:val="56"/>
+    <w:abstractNumId w:val="57"/>
   </w:num>
   <w:num w:numId="7" w16cid:durableId="488519045">
-    <w:abstractNumId w:val="41"/>
+    <w:abstractNumId w:val="42"/>
   </w:num>
   <w:num w:numId="8" w16cid:durableId="422805183">
     <w:abstractNumId w:val="31"/>
@@ -18806,7 +18989,7 @@
     <w:abstractNumId w:val="28"/>
   </w:num>
   <w:num w:numId="10" w16cid:durableId="2112510826">
-    <w:abstractNumId w:val="35"/>
+    <w:abstractNumId w:val="36"/>
   </w:num>
   <w:num w:numId="11" w16cid:durableId="346639757">
     <w:abstractNumId w:val="4"/>
@@ -18830,7 +19013,7 @@
     <w:abstractNumId w:val="2"/>
   </w:num>
   <w:num w:numId="18" w16cid:durableId="1079642368">
-    <w:abstractNumId w:val="46"/>
+    <w:abstractNumId w:val="47"/>
   </w:num>
   <w:num w:numId="19" w16cid:durableId="1174806673">
     <w:abstractNumId w:val="9"/>
@@ -18842,40 +19025,40 @@
     <w:abstractNumId w:val="23"/>
   </w:num>
   <w:num w:numId="22" w16cid:durableId="1267343987">
-    <w:abstractNumId w:val="52"/>
+    <w:abstractNumId w:val="53"/>
   </w:num>
   <w:num w:numId="23" w16cid:durableId="534584965">
     <w:abstractNumId w:val="15"/>
   </w:num>
   <w:num w:numId="24" w16cid:durableId="711618870">
-    <w:abstractNumId w:val="53"/>
+    <w:abstractNumId w:val="54"/>
   </w:num>
   <w:num w:numId="25" w16cid:durableId="640842485">
     <w:abstractNumId w:val="30"/>
   </w:num>
   <w:num w:numId="26" w16cid:durableId="1682969566">
-    <w:abstractNumId w:val="54"/>
+    <w:abstractNumId w:val="55"/>
   </w:num>
   <w:num w:numId="27" w16cid:durableId="1717461288">
-    <w:abstractNumId w:val="48"/>
+    <w:abstractNumId w:val="49"/>
   </w:num>
   <w:num w:numId="28" w16cid:durableId="1907450603">
     <w:abstractNumId w:val="29"/>
   </w:num>
   <w:num w:numId="29" w16cid:durableId="2147164565">
-    <w:abstractNumId w:val="38"/>
+    <w:abstractNumId w:val="39"/>
   </w:num>
   <w:num w:numId="30" w16cid:durableId="1303539158">
     <w:abstractNumId w:val="24"/>
   </w:num>
   <w:num w:numId="31" w16cid:durableId="1648168080">
-    <w:abstractNumId w:val="42"/>
+    <w:abstractNumId w:val="43"/>
   </w:num>
   <w:num w:numId="32" w16cid:durableId="20016672">
-    <w:abstractNumId w:val="34"/>
+    <w:abstractNumId w:val="35"/>
   </w:num>
   <w:num w:numId="33" w16cid:durableId="187648665">
-    <w:abstractNumId w:val="47"/>
+    <w:abstractNumId w:val="48"/>
   </w:num>
   <w:num w:numId="34" w16cid:durableId="849569591">
     <w:abstractNumId w:val="11"/>
@@ -18953,19 +19136,19 @@
     </w:lvlOverride>
   </w:num>
   <w:num w:numId="41" w16cid:durableId="1614481216">
-    <w:abstractNumId w:val="39"/>
+    <w:abstractNumId w:val="40"/>
   </w:num>
   <w:num w:numId="42" w16cid:durableId="1683698412">
     <w:abstractNumId w:val="13"/>
   </w:num>
   <w:num w:numId="43" w16cid:durableId="830948029">
-    <w:abstractNumId w:val="55"/>
+    <w:abstractNumId w:val="56"/>
   </w:num>
   <w:num w:numId="44" w16cid:durableId="772017199">
     <w:abstractNumId w:val="10"/>
   </w:num>
   <w:num w:numId="45" w16cid:durableId="96217539">
-    <w:abstractNumId w:val="43"/>
+    <w:abstractNumId w:val="44"/>
   </w:num>
   <w:num w:numId="46" w16cid:durableId="1317757805">
     <w:abstractNumId w:val="17"/>
@@ -18974,19 +19157,19 @@
     <w:abstractNumId w:val="5"/>
   </w:num>
   <w:num w:numId="48" w16cid:durableId="703675686">
-    <w:abstractNumId w:val="51"/>
+    <w:abstractNumId w:val="52"/>
   </w:num>
   <w:num w:numId="49" w16cid:durableId="185143863">
     <w:abstractNumId w:val="6"/>
   </w:num>
   <w:num w:numId="50" w16cid:durableId="150220037">
-    <w:abstractNumId w:val="45"/>
+    <w:abstractNumId w:val="46"/>
   </w:num>
   <w:num w:numId="51" w16cid:durableId="6292185">
-    <w:abstractNumId w:val="36"/>
+    <w:abstractNumId w:val="37"/>
   </w:num>
   <w:num w:numId="52" w16cid:durableId="354968186">
-    <w:abstractNumId w:val="40"/>
+    <w:abstractNumId w:val="41"/>
   </w:num>
   <w:num w:numId="53" w16cid:durableId="1954096126">
     <w:abstractNumId w:val="0"/>
@@ -18995,16 +19178,19 @@
     <w:abstractNumId w:val="16"/>
   </w:num>
   <w:num w:numId="55" w16cid:durableId="1182400693">
-    <w:abstractNumId w:val="37"/>
+    <w:abstractNumId w:val="38"/>
   </w:num>
   <w:num w:numId="56" w16cid:durableId="459036971">
-    <w:abstractNumId w:val="50"/>
+    <w:abstractNumId w:val="51"/>
   </w:num>
   <w:num w:numId="57" w16cid:durableId="1123160024">
     <w:abstractNumId w:val="8"/>
   </w:num>
   <w:num w:numId="58" w16cid:durableId="2033459054">
-    <w:abstractNumId w:val="49"/>
+    <w:abstractNumId w:val="50"/>
+  </w:num>
+  <w:num w:numId="59" w16cid:durableId="1558786949">
+    <w:abstractNumId w:val="34"/>
   </w:num>
 </w:numbering>
 </file>

</xml_diff>